<commit_message>
Fix Exp note to tech stack
</commit_message>
<xml_diff>
--- a/docs/Пояснительная записка технологический стек.docx
+++ b/docs/Пояснительная записка технологический стек.docx
@@ -75,15 +75,7 @@
           <w:szCs w:val="28"/>
           <w:lang w:val="ru-RU"/>
         </w:rPr>
-        <w:t xml:space="preserve">Система должна давать правильный ответ с точностью </w:t>
-      </w:r>
-      <w:r>
-        <w:rPr>
-          <w:rFonts w:ascii="Times New Roman" w:eastAsia="Times New Roman" w:hAnsi="Times New Roman" w:cs="Times New Roman"/>
-          <w:sz w:val="28"/>
-          <w:szCs w:val="28"/>
-        </w:rPr>
-        <w:t>99%:</w:t>
+        <w:t>Требования по точности:</w:t>
       </w:r>
     </w:p>
     <w:p>
@@ -107,7 +99,7 @@
           <w:szCs w:val="28"/>
           <w:lang w:val="ru-RU"/>
         </w:rPr>
-        <w:t>На 100 изображений лиц людей из базы данных не более 1 утверждения системы, что лицо не распознано.</w:t>
+        <w:t>Из 100 лиц на изображении система должна обнаружить не менее 99 лиц.</w:t>
       </w:r>
     </w:p>
     <w:p>
@@ -137,6 +129,231 @@
     <w:p>
       <w:pPr>
         <w:numPr>
+          <w:ilvl w:val="1"/>
+          <w:numId w:val="1"/>
+        </w:numPr>
+        <w:spacing w:after="0" w:line="360" w:lineRule="auto"/>
+        <w:rPr>
+          <w:rFonts w:ascii="Times New Roman" w:eastAsia="Times New Roman" w:hAnsi="Times New Roman" w:cs="Times New Roman"/>
+          <w:sz w:val="28"/>
+          <w:szCs w:val="28"/>
+          <w:lang w:val="ru-RU"/>
+        </w:rPr>
+      </w:pPr>
+      <w:r>
+        <w:rPr>
+          <w:rFonts w:ascii="Times New Roman" w:eastAsia="Times New Roman" w:hAnsi="Times New Roman" w:cs="Times New Roman"/>
+          <w:sz w:val="28"/>
+          <w:szCs w:val="28"/>
+          <w:lang w:val="ru-RU"/>
+        </w:rPr>
+        <w:t xml:space="preserve">Показатель </w:t>
+      </w:r>
+      <w:r>
+        <w:rPr>
+          <w:rFonts w:ascii="Times New Roman" w:eastAsia="Times New Roman" w:hAnsi="Times New Roman" w:cs="Times New Roman"/>
+          <w:sz w:val="28"/>
+          <w:szCs w:val="28"/>
+        </w:rPr>
+        <w:t>Mean</w:t>
+      </w:r>
+      <w:r>
+        <w:rPr>
+          <w:rFonts w:ascii="Times New Roman" w:eastAsia="Times New Roman" w:hAnsi="Times New Roman" w:cs="Times New Roman"/>
+          <w:sz w:val="28"/>
+          <w:szCs w:val="28"/>
+          <w:lang w:val="ru-RU"/>
+        </w:rPr>
+        <w:t xml:space="preserve"> </w:t>
+      </w:r>
+      <w:r>
+        <w:rPr>
+          <w:rFonts w:ascii="Times New Roman" w:eastAsia="Times New Roman" w:hAnsi="Times New Roman" w:cs="Times New Roman"/>
+          <w:sz w:val="28"/>
+          <w:szCs w:val="28"/>
+        </w:rPr>
+        <w:t>average</w:t>
+      </w:r>
+      <w:r>
+        <w:rPr>
+          <w:rFonts w:ascii="Times New Roman" w:eastAsia="Times New Roman" w:hAnsi="Times New Roman" w:cs="Times New Roman"/>
+          <w:sz w:val="28"/>
+          <w:szCs w:val="28"/>
+          <w:lang w:val="ru-RU"/>
+        </w:rPr>
+        <w:t xml:space="preserve"> </w:t>
+      </w:r>
+      <w:r>
+        <w:rPr>
+          <w:rFonts w:ascii="Times New Roman" w:eastAsia="Times New Roman" w:hAnsi="Times New Roman" w:cs="Times New Roman"/>
+          <w:sz w:val="28"/>
+          <w:szCs w:val="28"/>
+        </w:rPr>
+        <w:t>precision</w:t>
+      </w:r>
+      <w:r>
+        <w:rPr>
+          <w:rFonts w:ascii="Times New Roman" w:eastAsia="Times New Roman" w:hAnsi="Times New Roman" w:cs="Times New Roman"/>
+          <w:sz w:val="28"/>
+          <w:szCs w:val="28"/>
+          <w:lang w:val="ru-RU"/>
+        </w:rPr>
+        <w:t xml:space="preserve"> </w:t>
+      </w:r>
+      <w:r>
+        <w:rPr>
+          <w:rFonts w:ascii="Times New Roman" w:eastAsia="Times New Roman" w:hAnsi="Times New Roman" w:cs="Times New Roman"/>
+          <w:sz w:val="28"/>
+          <w:szCs w:val="28"/>
+          <w:lang w:val="ru-RU"/>
+        </w:rPr>
+        <w:t>должен быть не менее 0.8</w:t>
+      </w:r>
+      <w:r>
+        <w:rPr>
+          <w:rFonts w:ascii="Times New Roman" w:eastAsia="Times New Roman" w:hAnsi="Times New Roman" w:cs="Times New Roman"/>
+          <w:sz w:val="28"/>
+          <w:szCs w:val="28"/>
+          <w:lang w:val="ru-RU"/>
+        </w:rPr>
+        <w:t xml:space="preserve"> </w:t>
+      </w:r>
+      <w:r>
+        <w:rPr>
+          <w:rFonts w:ascii="Times New Roman" w:eastAsia="Times New Roman" w:hAnsi="Times New Roman" w:cs="Times New Roman"/>
+          <w:sz w:val="28"/>
+          <w:szCs w:val="28"/>
+          <w:lang w:val="ru-RU"/>
+        </w:rPr>
+        <w:t>[1]</w:t>
+      </w:r>
+    </w:p>
+    <w:p>
+      <w:pPr>
+        <w:numPr>
+          <w:ilvl w:val="1"/>
+          <w:numId w:val="1"/>
+        </w:numPr>
+        <w:spacing w:after="0" w:line="360" w:lineRule="auto"/>
+        <w:rPr>
+          <w:rFonts w:ascii="Times New Roman" w:eastAsia="Times New Roman" w:hAnsi="Times New Roman" w:cs="Times New Roman"/>
+          <w:sz w:val="28"/>
+          <w:szCs w:val="28"/>
+        </w:rPr>
+      </w:pPr>
+      <w:r>
+        <w:rPr>
+          <w:rFonts w:ascii="Times New Roman" w:eastAsia="Times New Roman" w:hAnsi="Times New Roman" w:cs="Times New Roman"/>
+          <w:sz w:val="28"/>
+          <w:szCs w:val="28"/>
+          <w:lang w:val="ru-RU"/>
+        </w:rPr>
+        <w:t>Показатель</w:t>
+      </w:r>
+      <w:r>
+        <w:rPr>
+          <w:rFonts w:ascii="Times New Roman" w:eastAsia="Times New Roman" w:hAnsi="Times New Roman" w:cs="Times New Roman"/>
+          <w:sz w:val="28"/>
+          <w:szCs w:val="28"/>
+        </w:rPr>
+        <w:t xml:space="preserve"> AUC -</w:t>
+      </w:r>
+      <w:r>
+        <w:rPr>
+          <w:rFonts w:ascii="Times New Roman" w:eastAsia="Times New Roman" w:hAnsi="Times New Roman" w:cs="Times New Roman"/>
+          <w:sz w:val="28"/>
+          <w:szCs w:val="28"/>
+        </w:rPr>
+        <w:t xml:space="preserve"> </w:t>
+      </w:r>
+      <w:r>
+        <w:rPr>
+          <w:rFonts w:ascii="Times New Roman" w:eastAsia="Times New Roman" w:hAnsi="Times New Roman" w:cs="Times New Roman"/>
+          <w:sz w:val="28"/>
+          <w:szCs w:val="28"/>
+        </w:rPr>
+        <w:t xml:space="preserve">Receiver Operating Characteristics Curve </w:t>
+      </w:r>
+      <w:r>
+        <w:rPr>
+          <w:rFonts w:ascii="Times New Roman" w:eastAsia="Times New Roman" w:hAnsi="Times New Roman" w:cs="Times New Roman"/>
+          <w:sz w:val="28"/>
+          <w:szCs w:val="28"/>
+          <w:lang w:val="ru-RU"/>
+        </w:rPr>
+        <w:t>должен</w:t>
+      </w:r>
+      <w:r>
+        <w:rPr>
+          <w:rFonts w:ascii="Times New Roman" w:eastAsia="Times New Roman" w:hAnsi="Times New Roman" w:cs="Times New Roman"/>
+          <w:sz w:val="28"/>
+          <w:szCs w:val="28"/>
+        </w:rPr>
+        <w:t xml:space="preserve"> </w:t>
+      </w:r>
+      <w:r>
+        <w:rPr>
+          <w:rFonts w:ascii="Times New Roman" w:eastAsia="Times New Roman" w:hAnsi="Times New Roman" w:cs="Times New Roman"/>
+          <w:sz w:val="28"/>
+          <w:szCs w:val="28"/>
+          <w:lang w:val="ru-RU"/>
+        </w:rPr>
+        <w:t>быть</w:t>
+      </w:r>
+      <w:r>
+        <w:rPr>
+          <w:rFonts w:ascii="Times New Roman" w:eastAsia="Times New Roman" w:hAnsi="Times New Roman" w:cs="Times New Roman"/>
+          <w:sz w:val="28"/>
+          <w:szCs w:val="28"/>
+        </w:rPr>
+        <w:t xml:space="preserve"> </w:t>
+      </w:r>
+      <w:r>
+        <w:rPr>
+          <w:rFonts w:ascii="Times New Roman" w:eastAsia="Times New Roman" w:hAnsi="Times New Roman" w:cs="Times New Roman"/>
+          <w:sz w:val="28"/>
+          <w:szCs w:val="28"/>
+          <w:lang w:val="ru-RU"/>
+        </w:rPr>
+        <w:t>не</w:t>
+      </w:r>
+      <w:r>
+        <w:rPr>
+          <w:rFonts w:ascii="Times New Roman" w:eastAsia="Times New Roman" w:hAnsi="Times New Roman" w:cs="Times New Roman"/>
+          <w:sz w:val="28"/>
+          <w:szCs w:val="28"/>
+        </w:rPr>
+        <w:t xml:space="preserve"> </w:t>
+      </w:r>
+      <w:r>
+        <w:rPr>
+          <w:rFonts w:ascii="Times New Roman" w:eastAsia="Times New Roman" w:hAnsi="Times New Roman" w:cs="Times New Roman"/>
+          <w:sz w:val="28"/>
+          <w:szCs w:val="28"/>
+          <w:lang w:val="ru-RU"/>
+        </w:rPr>
+        <w:t>менее</w:t>
+      </w:r>
+      <w:r>
+        <w:rPr>
+          <w:rFonts w:ascii="Times New Roman" w:eastAsia="Times New Roman" w:hAnsi="Times New Roman" w:cs="Times New Roman"/>
+          <w:sz w:val="28"/>
+          <w:szCs w:val="28"/>
+        </w:rPr>
+        <w:t xml:space="preserve"> </w:t>
+      </w:r>
+      <w:r>
+        <w:rPr>
+          <w:rFonts w:ascii="Times New Roman" w:eastAsia="Times New Roman" w:hAnsi="Times New Roman" w:cs="Times New Roman"/>
+          <w:sz w:val="28"/>
+          <w:szCs w:val="28"/>
+        </w:rPr>
+        <w:t>0.98 [2]</w:t>
+      </w:r>
+    </w:p>
+    <w:p>
+      <w:pPr>
+        <w:numPr>
           <w:ilvl w:val="0"/>
           <w:numId w:val="1"/>
         </w:numPr>
@@ -373,10 +590,39 @@
       </w:r>
       <w:proofErr w:type="spellEnd"/>
     </w:p>
+    <w:p/>
+    <w:p/>
+    <w:p>
+      <w:r>
+        <w:t xml:space="preserve">[1] </w:t>
+      </w:r>
+      <w:hyperlink r:id="rId5" w:history="1">
+        <w:r>
+          <w:rPr>
+            <w:rStyle w:val="Hyperlink"/>
+          </w:rPr>
+          <w:t>https://medium.com/@jonathan_hui/map-mean-average-precision-for-object-detection-45c121a31173</w:t>
+        </w:r>
+      </w:hyperlink>
+    </w:p>
+    <w:p>
+      <w:r>
+        <w:t xml:space="preserve">[2] </w:t>
+      </w:r>
+      <w:hyperlink r:id="rId6" w:history="1">
+        <w:r>
+          <w:rPr>
+            <w:rStyle w:val="Hyperlink"/>
+          </w:rPr>
+          <w:t>https://towardsdatascience.com/understanding-auc-roc-curve-68b2303cc9c5</w:t>
+        </w:r>
+      </w:hyperlink>
+    </w:p>
     <w:p>
       <w:bookmarkStart w:id="0" w:name="_GoBack"/>
       <w:bookmarkEnd w:id="0"/>
     </w:p>
+    <w:p/>
     <w:sectPr>
       <w:pgSz w:w="11906" w:h="16838"/>
       <w:pgMar w:top="1440" w:right="1440" w:bottom="1440" w:left="1440" w:header="720" w:footer="720" w:gutter="0"/>
@@ -933,6 +1179,29 @@
     <w:semiHidden/>
     <w:unhideWhenUsed/>
   </w:style>
+  <w:style w:type="character" w:styleId="Hyperlink">
+    <w:name w:val="Hyperlink"/>
+    <w:basedOn w:val="DefaultParagraphFont"/>
+    <w:uiPriority w:val="99"/>
+    <w:unhideWhenUsed/>
+    <w:rsid w:val="005C0A20"/>
+    <w:rPr>
+      <w:color w:val="0563C1" w:themeColor="hyperlink"/>
+      <w:u w:val="single"/>
+    </w:rPr>
+  </w:style>
+  <w:style w:type="character" w:styleId="UnresolvedMention">
+    <w:name w:val="Unresolved Mention"/>
+    <w:basedOn w:val="DefaultParagraphFont"/>
+    <w:uiPriority w:val="99"/>
+    <w:semiHidden/>
+    <w:unhideWhenUsed/>
+    <w:rsid w:val="005C0A20"/>
+    <w:rPr>
+      <w:color w:val="605E5C"/>
+      <w:shd w:val="clear" w:color="auto" w:fill="E1DFDD"/>
+    </w:rPr>
+  </w:style>
 </w:styles>
 </file>
 

</xml_diff>